<commit_message>
Fixes to neighbors and documentation
</commit_message>
<xml_diff>
--- a/Documentation/MASS_Cpp_Developer_Guide.docx
+++ b/Documentation/MASS_Cpp_Developer_Guide.docx
@@ -1,6 +1,6 @@
 
 <file path=word/document.xml><?xml version="1.0" encoding="utf-8"?>
-<w:document xmlns:wpc="http://schemas.microsoft.com/office/word/2010/wordprocessingCanvas" xmlns:mo="http://schemas.microsoft.com/office/mac/office/2008/main" xmlns:mc="http://schemas.openxmlformats.org/markup-compatibility/2006" xmlns:mv="urn:schemas-microsoft-com:mac:vml" xmlns:o="urn:schemas-microsoft-com:office:office" xmlns:r="http://schemas.openxmlformats.org/officeDocument/2006/relationships" xmlns:m="http://schemas.openxmlformats.org/officeDocument/2006/math" xmlns:v="urn:schemas-microsoft-com:vml" xmlns:wp14="http://schemas.microsoft.com/office/word/2010/wordprocessingDrawing" xmlns:wp="http://schemas.openxmlformats.org/drawingml/2006/wordprocessingDrawing" xmlns:w10="urn:schemas-microsoft-com:office:word" xmlns:w="http://schemas.openxmlformats.org/wordprocessingml/2006/main" xmlns:w14="http://schemas.microsoft.com/office/word/2010/wordml" xmlns:w15="http://schemas.microsoft.com/office/word/2012/wordml" xmlns:wpg="http://schemas.microsoft.com/office/word/2010/wordprocessingGroup" xmlns:wpi="http://schemas.microsoft.com/office/word/2010/wordprocessingInk" xmlns:wne="http://schemas.microsoft.com/office/word/2006/wordml" xmlns:wps="http://schemas.microsoft.com/office/word/2010/wordprocessingShape" mc:Ignorable="w14 w15 wp14">
+<w:document xmlns:wpc="http://schemas.microsoft.com/office/word/2010/wordprocessingCanvas" xmlns:cx="http://schemas.microsoft.com/office/drawing/2014/chartex" xmlns:cx1="http://schemas.microsoft.com/office/drawing/2015/9/8/chartex" xmlns:cx2="http://schemas.microsoft.com/office/drawing/2015/10/21/chartex" xmlns:cx3="http://schemas.microsoft.com/office/drawing/2016/5/9/chartex" xmlns:cx4="http://schemas.microsoft.com/office/drawing/2016/5/10/chartex" xmlns:cx5="http://schemas.microsoft.com/office/drawing/2016/5/11/chartex" xmlns:cx6="http://schemas.microsoft.com/office/drawing/2016/5/12/chartex" xmlns:cx7="http://schemas.microsoft.com/office/drawing/2016/5/13/chartex" xmlns:cx8="http://schemas.microsoft.com/office/drawing/2016/5/14/chartex" xmlns:mc="http://schemas.openxmlformats.org/markup-compatibility/2006" xmlns:aink="http://schemas.microsoft.com/office/drawing/2016/ink" xmlns:am3d="http://schemas.microsoft.com/office/drawing/2017/model3d" xmlns:o="urn:schemas-microsoft-com:office:office" xmlns:r="http://schemas.openxmlformats.org/officeDocument/2006/relationships" xmlns:m="http://schemas.openxmlformats.org/officeDocument/2006/math" xmlns:v="urn:schemas-microsoft-com:vml" xmlns:wp14="http://schemas.microsoft.com/office/word/2010/wordprocessingDrawing" xmlns:wp="http://schemas.openxmlformats.org/drawingml/2006/wordprocessingDrawing" xmlns:w10="urn:schemas-microsoft-com:office:word" xmlns:w="http://schemas.openxmlformats.org/wordprocessingml/2006/main" xmlns:w14="http://schemas.microsoft.com/office/word/2010/wordml" xmlns:w15="http://schemas.microsoft.com/office/word/2012/wordml" xmlns:w16cid="http://schemas.microsoft.com/office/word/2016/wordml/cid" xmlns:w16se="http://schemas.microsoft.com/office/word/2015/wordml/symex" xmlns:wpg="http://schemas.microsoft.com/office/word/2010/wordprocessingGroup" xmlns:wpi="http://schemas.microsoft.com/office/word/2010/wordprocessingInk" xmlns:wne="http://schemas.microsoft.com/office/word/2006/wordml" xmlns:wps="http://schemas.microsoft.com/office/word/2010/wordprocessingShape" mc:Ignorable="w14 w15 w16se w16cid wp14">
   <w:body>
     <w:p>
       <w:pPr>
@@ -44,15 +44,7 @@
       </w:r>
       <w:proofErr w:type="spellEnd"/>
       <w:r>
-        <w:t xml:space="preserve"> computer and the Linux Lab computers.  Currently, the </w:t>
-      </w:r>
-      <w:proofErr w:type="spellStart"/>
-      <w:r>
-        <w:t>RedHat</w:t>
-      </w:r>
-      <w:proofErr w:type="spellEnd"/>
-      <w:r>
-        <w:t xml:space="preserve"> Linux machine Hercules is being used for development.</w:t>
+        <w:t xml:space="preserve"> computer and the Linux Lab computers.  Currently, the RedHat Linux machine Hercules is being used for development.</w:t>
       </w:r>
     </w:p>
     <w:p>
@@ -181,11 +173,16 @@
       </w:r>
       <w:proofErr w:type="spellStart"/>
       <w:r>
-        <w:t>git</w:t>
+        <w:t>g</w:t>
+      </w:r>
+      <w:r>
+        <w:t>ls</w:t>
       </w:r>
       <w:proofErr w:type="spellEnd"/>
-      <w:r>
-        <w:t xml:space="preserve"> branches based on the source directory.   The </w:t>
+    </w:p>
+    <w:p>
+      <w:r>
+        <w:t xml:space="preserve">it branches based on the source directory.   The </w:t>
       </w:r>
       <w:proofErr w:type="spellStart"/>
       <w:r>
@@ -193,210 +190,139 @@
       </w:r>
       <w:proofErr w:type="spellEnd"/>
       <w:r>
-        <w:t xml:space="preserve"> and </w:t>
+        <w:t xml:space="preserve"> and ubuntu folders contain </w:t>
       </w:r>
       <w:proofErr w:type="spellStart"/>
       <w:r>
-        <w:t>ubuntu</w:t>
+        <w:t>Makefiles</w:t>
       </w:r>
       <w:proofErr w:type="spellEnd"/>
       <w:r>
-        <w:t xml:space="preserve"> folders contain </w:t>
+        <w:t xml:space="preserve"> specific to those systems.</w:t>
+      </w:r>
+    </w:p>
+    <w:p>
+      <w:pPr>
+        <w:pStyle w:val="Heading2"/>
+      </w:pPr>
+      <w:r>
+        <w:t>Getting a copy of the code for development</w:t>
+      </w:r>
+    </w:p>
+    <w:p>
+      <w:r>
+        <w:t xml:space="preserve">To get a local copy of MASS C++, git clone the repository </w:t>
+      </w:r>
+      <w:r>
+        <w:t xml:space="preserve">on your machine </w:t>
+      </w:r>
+      <w:r>
+        <w:t>as shown:</w:t>
+      </w:r>
+    </w:p>
+    <w:p>
+      <w:pPr>
+        <w:pStyle w:val="IntenseQuote"/>
+      </w:pPr>
+      <w:r>
+        <w:rPr>
+          <w:rFonts w:hint="eastAsia"/>
+        </w:rPr>
+        <w:t>git clone ssh</w:t>
+      </w:r>
+      <w:r>
+        <w:t>://dslab@hercules.uwb.edu:/~</w:t>
+      </w:r>
+      <w:r>
+        <w:t>/</w:t>
+      </w:r>
+      <w:r>
+        <w:t>git/MASS_CPP.git</w:t>
+      </w:r>
+    </w:p>
+    <w:p>
+      <w:pPr>
+        <w:pStyle w:val="Heading1"/>
+      </w:pPr>
+      <w:r>
+        <w:t>Making Changes</w:t>
+      </w:r>
+    </w:p>
+    <w:p>
+      <w:pPr>
+        <w:pStyle w:val="Heading2"/>
+      </w:pPr>
+      <w:r>
+        <w:t>Making the change</w:t>
+      </w:r>
+    </w:p>
+    <w:p>
+      <w:r>
+        <w:t xml:space="preserve">If you are unfamiliar with Git, checkout the Git training files for more </w:t>
       </w:r>
       <w:proofErr w:type="spellStart"/>
       <w:r>
-        <w:t>Makefiles</w:t>
+        <w:t>indepth</w:t>
       </w:r>
       <w:proofErr w:type="spellEnd"/>
       <w:r>
-        <w:t xml:space="preserve"> specific to those systems.</w:t>
-      </w:r>
-    </w:p>
-    <w:p>
-      <w:pPr>
-        <w:pStyle w:val="Heading2"/>
-      </w:pPr>
-      <w:r>
-        <w:t>Getting a copy of the code for development</w:t>
-      </w:r>
-    </w:p>
-    <w:p>
-      <w:r>
-        <w:t xml:space="preserve">To get a local copy of MASS C++, </w:t>
+        <w:t xml:space="preserve"> discussion on how to use in in development.  The training files can be found in the ~/Training/</w:t>
       </w:r>
       <w:proofErr w:type="spellStart"/>
       <w:r>
-        <w:t>git</w:t>
+        <w:t>GitTraining</w:t>
       </w:r>
       <w:proofErr w:type="spellEnd"/>
       <w:r>
-        <w:t xml:space="preserve"> clone the repository </w:t>
-      </w:r>
-      <w:r>
-        <w:t xml:space="preserve">on your machine </w:t>
-      </w:r>
-      <w:r>
-        <w:t>as shown:</w:t>
+        <w:t xml:space="preserve"> folder.</w:t>
+      </w:r>
+    </w:p>
+    <w:p>
+      <w:r>
+        <w:t>MASS C++ is using the Git Flow model for updates.  To add a feature, branch off of the develop branch.  You can then push your branch to origin to test it in Jenkins.</w:t>
+      </w:r>
+    </w:p>
+    <w:p>
+      <w:r>
+        <w:lastRenderedPageBreak/>
+        <w:t>Here is the basic workflow in the command line, which should be very close to any GUI Git application’s process.</w:t>
       </w:r>
     </w:p>
     <w:p>
       <w:pPr>
         <w:pStyle w:val="IntenseQuote"/>
       </w:pPr>
-      <w:proofErr w:type="spellStart"/>
-      <w:r>
-        <w:rPr>
-          <w:rFonts w:hint="eastAsia"/>
-        </w:rPr>
-        <w:t>git</w:t>
-      </w:r>
-      <w:proofErr w:type="spellEnd"/>
-      <w:r>
-        <w:rPr>
-          <w:rFonts w:hint="eastAsia"/>
-        </w:rPr>
-        <w:t xml:space="preserve"> clone ssh</w:t>
-      </w:r>
-      <w:r>
-        <w:t>://dslab@hercules.uwb.edu:/~</w:t>
-      </w:r>
-      <w:r>
-        <w:t>/</w:t>
-      </w:r>
-      <w:r>
-        <w:t>git/MASS_CPP.git</w:t>
-      </w:r>
-    </w:p>
-    <w:p>
-      <w:pPr>
-        <w:pStyle w:val="Heading1"/>
-      </w:pPr>
-      <w:r>
-        <w:t>Making Changes</w:t>
-      </w:r>
-    </w:p>
-    <w:p>
-      <w:pPr>
-        <w:pStyle w:val="Heading2"/>
-      </w:pPr>
-      <w:r>
-        <w:t>Making the change</w:t>
-      </w:r>
-    </w:p>
-    <w:p>
-      <w:r>
-        <w:t xml:space="preserve">If you are unfamiliar with </w:t>
-      </w:r>
-      <w:proofErr w:type="spellStart"/>
-      <w:r>
-        <w:t>Git</w:t>
-      </w:r>
-      <w:proofErr w:type="spellEnd"/>
-      <w:r>
-        <w:t xml:space="preserve">, checkout the </w:t>
-      </w:r>
-      <w:proofErr w:type="spellStart"/>
-      <w:r>
-        <w:t>Git</w:t>
-      </w:r>
-      <w:proofErr w:type="spellEnd"/>
-      <w:r>
-        <w:t xml:space="preserve"> training files for more </w:t>
-      </w:r>
-      <w:proofErr w:type="spellStart"/>
-      <w:r>
-        <w:t>indepth</w:t>
-      </w:r>
-      <w:proofErr w:type="spellEnd"/>
-      <w:r>
-        <w:t xml:space="preserve"> discussion on how to use in in development.  The training files can be found in the ~/Training/</w:t>
-      </w:r>
-      <w:proofErr w:type="spellStart"/>
-      <w:r>
-        <w:t>GitTraining</w:t>
-      </w:r>
-      <w:proofErr w:type="spellEnd"/>
-      <w:r>
-        <w:t xml:space="preserve"> folder.</w:t>
-      </w:r>
-    </w:p>
-    <w:p>
-      <w:r>
-        <w:t xml:space="preserve">MASS C++ is using the </w:t>
-      </w:r>
-      <w:proofErr w:type="spellStart"/>
-      <w:r>
-        <w:t>Git</w:t>
-      </w:r>
-      <w:proofErr w:type="spellEnd"/>
-      <w:r>
-        <w:t xml:space="preserve"> Flow model for updates.  To add a feature, branch off of the develop branch.  You can then push your branch to origin to test it in Jenkins.</w:t>
-      </w:r>
-    </w:p>
-    <w:p>
-      <w:r>
-        <w:t xml:space="preserve">Here is the basic workflow in the command line, which should be very close to any GUI </w:t>
-      </w:r>
-      <w:proofErr w:type="spellStart"/>
-      <w:r>
-        <w:t>Git</w:t>
-      </w:r>
-      <w:proofErr w:type="spellEnd"/>
-      <w:r>
-        <w:t xml:space="preserve"> application’s process.</w:t>
+      <w:r>
+        <w:t>git checkout –b &lt;MY_BRANCH_NAME&gt;</w:t>
       </w:r>
     </w:p>
     <w:p>
       <w:pPr>
         <w:pStyle w:val="IntenseQuote"/>
       </w:pPr>
-      <w:proofErr w:type="spellStart"/>
-      <w:r>
-        <w:lastRenderedPageBreak/>
-        <w:t>git</w:t>
-      </w:r>
-      <w:proofErr w:type="spellEnd"/>
-      <w:r>
-        <w:t xml:space="preserve"> checkout –b &lt;MY_BRANCH_NAME&gt;</w:t>
+      <w:r>
+        <w:t>git add &lt;CHANGED_F</w:t>
+      </w:r>
+      <w:bookmarkStart w:id="0" w:name="_GoBack"/>
+      <w:bookmarkEnd w:id="0"/>
+      <w:r>
+        <w:t>ILES&gt;</w:t>
       </w:r>
     </w:p>
     <w:p>
       <w:pPr>
         <w:pStyle w:val="IntenseQuote"/>
       </w:pPr>
-      <w:proofErr w:type="spellStart"/>
-      <w:r>
-        <w:t>git</w:t>
-      </w:r>
-      <w:proofErr w:type="spellEnd"/>
-      <w:r>
-        <w:t xml:space="preserve"> add &lt;CHANGED_FILES&gt;</w:t>
+      <w:r>
+        <w:t>git commit</w:t>
       </w:r>
     </w:p>
     <w:p>
       <w:pPr>
         <w:pStyle w:val="IntenseQuote"/>
       </w:pPr>
-      <w:proofErr w:type="spellStart"/>
-      <w:r>
-        <w:t>git</w:t>
-      </w:r>
-      <w:proofErr w:type="spellEnd"/>
-      <w:r>
-        <w:t xml:space="preserve"> commit</w:t>
-      </w:r>
-    </w:p>
-    <w:p>
-      <w:pPr>
-        <w:pStyle w:val="IntenseQuote"/>
-      </w:pPr>
-      <w:proofErr w:type="spellStart"/>
-      <w:r>
-        <w:t>git</w:t>
-      </w:r>
-      <w:proofErr w:type="spellEnd"/>
-      <w:r>
-        <w:t xml:space="preserve"> push origin &lt;MY_BRANCH_NAME&gt;</w:t>
+      <w:r>
+        <w:t>git push origin &lt;MY_BRANCH_NAME&gt;</w:t>
       </w:r>
     </w:p>
     <w:p>
@@ -458,8 +384,6 @@
       <w:r>
         <w:t>.  Select Build with Parameters.  Then enter the name of your branch.</w:t>
       </w:r>
-      <w:bookmarkStart w:id="0" w:name="_GoBack"/>
-      <w:bookmarkEnd w:id="0"/>
     </w:p>
     <w:p>
       <w:pPr>
@@ -622,6 +546,7 @@
       </w:pPr>
       <w:proofErr w:type="spellStart"/>
       <w:r>
+        <w:lastRenderedPageBreak/>
         <w:t>mkdir</w:t>
       </w:r>
       <w:proofErr w:type="spellEnd"/>
@@ -641,20 +566,11 @@
       <w:pPr>
         <w:pStyle w:val="IntenseQuote"/>
       </w:pPr>
-      <w:proofErr w:type="spellStart"/>
       <w:r>
         <w:rPr>
           <w:rFonts w:hint="eastAsia"/>
         </w:rPr>
-        <w:lastRenderedPageBreak/>
-        <w:t>git</w:t>
-      </w:r>
-      <w:proofErr w:type="spellEnd"/>
-      <w:r>
-        <w:rPr>
-          <w:rFonts w:hint="eastAsia"/>
-        </w:rPr>
-        <w:t xml:space="preserve"> clone ssh</w:t>
+        <w:t>git clone ssh</w:t>
       </w:r>
       <w:r>
         <w:t>://dslab@hercules.uwb.edu:/~git/MASS_CPP.git</w:t>
@@ -662,15 +578,7 @@
     </w:p>
     <w:p>
       <w:r>
-        <w:t xml:space="preserve">You will now be able to checkout your branch.  To build it, enter the </w:t>
-      </w:r>
-      <w:proofErr w:type="spellStart"/>
-      <w:r>
-        <w:t>ubuntu</w:t>
-      </w:r>
-      <w:proofErr w:type="spellEnd"/>
-      <w:r>
-        <w:t xml:space="preserve"> directory and type</w:t>
+        <w:t>You will now be able to checkout your branch.  To build it, enter the ubuntu directory and type</w:t>
       </w:r>
     </w:p>
     <w:p>
@@ -766,15 +674,20 @@
         <w:t>T</w:t>
       </w:r>
       <w:r>
-        <w:t xml:space="preserve">o run MASS with a sample program, you will need to have setup a clone of the repository as shown in Method 2.  In the </w:t>
-      </w:r>
+        <w:t>o run MASS with a sample program, you will need to have setup a clone of the repository as shown in Method 2.  In the ubuntu/samples folder, type</w:t>
+      </w:r>
+    </w:p>
+    <w:p>
+      <w:pPr>
+        <w:pStyle w:val="IntenseQuote"/>
+      </w:pPr>
       <w:proofErr w:type="spellStart"/>
       <w:r>
-        <w:t>ubuntu</w:t>
+        <w:t>sh</w:t>
       </w:r>
       <w:proofErr w:type="spellEnd"/>
       <w:r>
-        <w:t>/samples folder, type</w:t>
+        <w:t xml:space="preserve"> compile.sh</w:t>
       </w:r>
     </w:p>
     <w:p>
@@ -787,19 +700,6 @@
       </w:r>
       <w:proofErr w:type="spellEnd"/>
       <w:r>
-        <w:t xml:space="preserve"> compile.sh</w:t>
-      </w:r>
-    </w:p>
-    <w:p>
-      <w:pPr>
-        <w:pStyle w:val="IntenseQuote"/>
-      </w:pPr>
-      <w:proofErr w:type="spellStart"/>
-      <w:r>
-        <w:t>sh</w:t>
-      </w:r>
-      <w:proofErr w:type="spellEnd"/>
-      <w:r>
         <w:t xml:space="preserve"> run.sh</w:t>
       </w:r>
     </w:p>
@@ -823,15 +723,7 @@
         <w:pStyle w:val="Heading2"/>
       </w:pPr>
       <w:r>
-        <w:t xml:space="preserve">Tagging in </w:t>
-      </w:r>
-      <w:proofErr w:type="spellStart"/>
-      <w:r>
-        <w:t>Git</w:t>
-      </w:r>
-      <w:proofErr w:type="spellEnd"/>
-      <w:r>
-        <w:t xml:space="preserve"> For Release</w:t>
+        <w:t>Tagging in Git For Release</w:t>
       </w:r>
     </w:p>
     <w:p/>
@@ -847,6 +739,7 @@
     <w:p/>
     <w:p>
       <w:r>
+        <w:lastRenderedPageBreak/>
         <w:t>Write about 100 Million</w:t>
       </w:r>
       <w:r>
@@ -877,8 +770,8 @@
 </file>
 
 <file path=word/numbering.xml><?xml version="1.0" encoding="utf-8"?>
-<w:numbering xmlns:wpc="http://schemas.microsoft.com/office/word/2010/wordprocessingCanvas" xmlns:mo="http://schemas.microsoft.com/office/mac/office/2008/main" xmlns:mc="http://schemas.openxmlformats.org/markup-compatibility/2006" xmlns:mv="urn:schemas-microsoft-com:mac:vml" xmlns:o="urn:schemas-microsoft-com:office:office" xmlns:r="http://schemas.openxmlformats.org/officeDocument/2006/relationships" xmlns:m="http://schemas.openxmlformats.org/officeDocument/2006/math" xmlns:v="urn:schemas-microsoft-com:vml" xmlns:wp14="http://schemas.microsoft.com/office/word/2010/wordprocessingDrawing" xmlns:wp="http://schemas.openxmlformats.org/drawingml/2006/wordprocessingDrawing" xmlns:w10="urn:schemas-microsoft-com:office:word" xmlns:w="http://schemas.openxmlformats.org/wordprocessingml/2006/main" xmlns:w14="http://schemas.microsoft.com/office/word/2010/wordml" xmlns:w15="http://schemas.microsoft.com/office/word/2012/wordml" xmlns:wpg="http://schemas.microsoft.com/office/word/2010/wordprocessingGroup" xmlns:wpi="http://schemas.microsoft.com/office/word/2010/wordprocessingInk" xmlns:wne="http://schemas.microsoft.com/office/word/2006/wordml" xmlns:wps="http://schemas.microsoft.com/office/word/2010/wordprocessingShape" mc:Ignorable="w14 w15 wp14">
-  <w:abstractNum w:abstractNumId="0">
+<w:numbering xmlns:wpc="http://schemas.microsoft.com/office/word/2010/wordprocessingCanvas" xmlns:cx="http://schemas.microsoft.com/office/drawing/2014/chartex" xmlns:cx1="http://schemas.microsoft.com/office/drawing/2015/9/8/chartex" xmlns:cx2="http://schemas.microsoft.com/office/drawing/2015/10/21/chartex" xmlns:cx3="http://schemas.microsoft.com/office/drawing/2016/5/9/chartex" xmlns:cx4="http://schemas.microsoft.com/office/drawing/2016/5/10/chartex" xmlns:cx5="http://schemas.microsoft.com/office/drawing/2016/5/11/chartex" xmlns:cx6="http://schemas.microsoft.com/office/drawing/2016/5/12/chartex" xmlns:cx7="http://schemas.microsoft.com/office/drawing/2016/5/13/chartex" xmlns:cx8="http://schemas.microsoft.com/office/drawing/2016/5/14/chartex" xmlns:mc="http://schemas.openxmlformats.org/markup-compatibility/2006" xmlns:aink="http://schemas.microsoft.com/office/drawing/2016/ink" xmlns:am3d="http://schemas.microsoft.com/office/drawing/2017/model3d" xmlns:o="urn:schemas-microsoft-com:office:office" xmlns:r="http://schemas.openxmlformats.org/officeDocument/2006/relationships" xmlns:m="http://schemas.openxmlformats.org/officeDocument/2006/math" xmlns:v="urn:schemas-microsoft-com:vml" xmlns:wp14="http://schemas.microsoft.com/office/word/2010/wordprocessingDrawing" xmlns:wp="http://schemas.openxmlformats.org/drawingml/2006/wordprocessingDrawing" xmlns:w10="urn:schemas-microsoft-com:office:word" xmlns:w="http://schemas.openxmlformats.org/wordprocessingml/2006/main" xmlns:w14="http://schemas.microsoft.com/office/word/2010/wordml" xmlns:w15="http://schemas.microsoft.com/office/word/2012/wordml" xmlns:w16cid="http://schemas.microsoft.com/office/word/2016/wordml/cid" xmlns:w16se="http://schemas.microsoft.com/office/word/2015/wordml/symex" xmlns:wpg="http://schemas.microsoft.com/office/word/2010/wordprocessingGroup" xmlns:wpi="http://schemas.microsoft.com/office/word/2010/wordprocessingInk" xmlns:wne="http://schemas.microsoft.com/office/word/2006/wordml" xmlns:wps="http://schemas.microsoft.com/office/word/2010/wordprocessingShape" mc:Ignorable="w14 w15 w16se w16cid wp14">
+  <w:abstractNum w:abstractNumId="0" w15:restartNumberingAfterBreak="0">
     <w:nsid w:val="1482775B"/>
     <w:multiLevelType w:val="multilevel"/>
     <w:tmpl w:val="0EBA3C40"/>
@@ -1040,7 +933,7 @@
 </file>
 
 <file path=word/styles.xml><?xml version="1.0" encoding="utf-8"?>
-<w:styles xmlns:mc="http://schemas.openxmlformats.org/markup-compatibility/2006" xmlns:r="http://schemas.openxmlformats.org/officeDocument/2006/relationships" xmlns:w="http://schemas.openxmlformats.org/wordprocessingml/2006/main" xmlns:w14="http://schemas.microsoft.com/office/word/2010/wordml" xmlns:w15="http://schemas.microsoft.com/office/word/2012/wordml" mc:Ignorable="w14 w15">
+<w:styles xmlns:mc="http://schemas.openxmlformats.org/markup-compatibility/2006" xmlns:r="http://schemas.openxmlformats.org/officeDocument/2006/relationships" xmlns:w="http://schemas.openxmlformats.org/wordprocessingml/2006/main" xmlns:w14="http://schemas.microsoft.com/office/word/2010/wordml" xmlns:w15="http://schemas.microsoft.com/office/word/2012/wordml" xmlns:w16cid="http://schemas.microsoft.com/office/word/2016/wordml/cid" xmlns:w16se="http://schemas.microsoft.com/office/word/2015/wordml/symex" mc:Ignorable="w14 w15 w16se w16cid">
   <w:docDefaults>
     <w:rPrDefault>
       <w:rPr>
@@ -1056,7 +949,7 @@
       </w:pPr>
     </w:pPrDefault>
   </w:docDefaults>
-  <w:latentStyles w:defLockedState="0" w:defUIPriority="99" w:defSemiHidden="0" w:defUnhideWhenUsed="0" w:defQFormat="0" w:count="380">
+  <w:latentStyles w:defLockedState="0" w:defUIPriority="99" w:defSemiHidden="0" w:defUnhideWhenUsed="0" w:defQFormat="0" w:count="377">
     <w:lsdException w:name="Normal" w:uiPriority="0" w:qFormat="1"/>
     <w:lsdException w:name="heading 1" w:uiPriority="9" w:qFormat="1"/>
     <w:lsdException w:name="heading 2" w:semiHidden="1" w:uiPriority="9" w:unhideWhenUsed="1" w:qFormat="1"/>

</xml_diff>

<commit_message>
Documentation update. Update to readme
</commit_message>
<xml_diff>
--- a/Documentation/MASS_Cpp_Developer_Guide.docx
+++ b/Documentation/MASS_Cpp_Developer_Guide.docx
@@ -43,163 +43,197 @@
       </w:r>
       <w:proofErr w:type="spellStart"/>
       <w:r>
-        <w:t>Dslab</w:t>
+        <w:t>DSLab</w:t>
       </w:r>
       <w:proofErr w:type="spellEnd"/>
       <w:r>
-        <w:t xml:space="preserve"> computer and the Linux Lab computers.  Currently, the RedHat Linux machine Hercules is being used for development.</w:t>
-      </w:r>
-    </w:p>
-    <w:p>
-      <w:r>
-        <w:t>The master copy of MASS C++ can be fou</w:t>
-      </w:r>
-      <w:r>
-        <w:t>nd in the folder ~/MASS/</w:t>
+        <w:t xml:space="preserve"> </w:t>
+      </w:r>
+      <w:r>
+        <w:t>computer</w:t>
+      </w:r>
+      <w:r>
+        <w:t>s</w:t>
+      </w:r>
+      <w:r>
+        <w:t xml:space="preserve"> </w:t>
+      </w:r>
+      <w:r>
+        <w:t>named Hermes</w:t>
+      </w:r>
+      <w:r>
+        <w:t>.  Currently</w:t>
+      </w:r>
+      <w:r>
+        <w:t>, these machines are running CENTOS and are the main nodes</w:t>
+      </w:r>
+      <w:r>
+        <w:t xml:space="preserve"> being used for development.</w:t>
+      </w:r>
+    </w:p>
+    <w:p>
+      <w:r>
+        <w:t xml:space="preserve">The master copy of MASS C++ </w:t>
+      </w:r>
+      <w:r>
+        <w:t xml:space="preserve">is stored </w:t>
+      </w:r>
+      <w:r>
+        <w:t>in bitbucket and should be cloned and branched as needed.</w:t>
+      </w:r>
+    </w:p>
+    <w:p>
+      <w:r>
+        <w:t xml:space="preserve">The codebase is broken up into several folders.  The work_ folders are currently unused and present only for historical reasons.  Development occurs with git branches based on the source directory.   The </w:t>
       </w:r>
       <w:proofErr w:type="spellStart"/>
       <w:r>
-        <w:t>c++</w:t>
+        <w:t>redhat</w:t>
       </w:r>
       <w:proofErr w:type="spellEnd"/>
       <w:r>
-        <w:t>, as shown in figure 1.</w:t>
-      </w:r>
-    </w:p>
-    <w:p>
-      <w:pPr>
-        <w:keepNext/>
-      </w:pPr>
-      <w:r>
-        <w:rPr>
-          <w:noProof/>
-          <w:lang w:eastAsia="en-US"/>
-        </w:rPr>
-        <w:drawing>
-          <wp:inline distT="0" distB="0" distL="0" distR="0" wp14:anchorId="37C774F6" wp14:editId="79DED7C2">
-            <wp:extent cx="5231546" cy="1447800"/>
-            <wp:effectExtent l="0" t="0" r="7620" b="0"/>
-            <wp:docPr id="1" name="Picture 1"/>
-            <wp:cNvGraphicFramePr>
-              <a:graphicFrameLocks xmlns:a="http://schemas.openxmlformats.org/drawingml/2006/main" noChangeAspect="1"/>
-            </wp:cNvGraphicFramePr>
-            <a:graphic xmlns:a="http://schemas.openxmlformats.org/drawingml/2006/main">
-              <a:graphicData uri="http://schemas.openxmlformats.org/drawingml/2006/picture">
-                <pic:pic xmlns:pic="http://schemas.openxmlformats.org/drawingml/2006/picture">
-                  <pic:nvPicPr>
-                    <pic:cNvPr id="0" name="Picture 1"/>
-                    <pic:cNvPicPr>
-                      <a:picLocks noChangeAspect="1" noChangeArrowheads="1"/>
-                    </pic:cNvPicPr>
-                  </pic:nvPicPr>
-                  <pic:blipFill>
-                    <a:blip r:embed="rId6">
-                      <a:extLst>
-                        <a:ext uri="{28A0092B-C50C-407E-A947-70E740481C1C}">
-                          <a14:useLocalDpi xmlns:a14="http://schemas.microsoft.com/office/drawing/2010/main" val="0"/>
-                        </a:ext>
-                      </a:extLst>
-                    </a:blip>
-                    <a:srcRect/>
-                    <a:stretch>
-                      <a:fillRect/>
-                    </a:stretch>
-                  </pic:blipFill>
-                  <pic:spPr bwMode="auto">
-                    <a:xfrm>
-                      <a:off x="0" y="0"/>
-                      <a:ext cx="5244984" cy="1451519"/>
-                    </a:xfrm>
-                    <a:prstGeom prst="rect">
-                      <a:avLst/>
-                    </a:prstGeom>
-                    <a:noFill/>
-                    <a:ln>
-                      <a:noFill/>
-                    </a:ln>
-                  </pic:spPr>
-                </pic:pic>
-              </a:graphicData>
-            </a:graphic>
-          </wp:inline>
-        </w:drawing>
-      </w:r>
-    </w:p>
-    <w:p>
-      <w:pPr>
-        <w:pStyle w:val="Caption"/>
-      </w:pPr>
-      <w:r>
-        <w:rPr>
-          <w:rFonts w:hint="eastAsia"/>
-        </w:rPr>
-        <w:t xml:space="preserve">Figure </w:t>
-      </w:r>
-      <w:r>
-        <w:rPr>
-          <w:rFonts w:hint="eastAsia"/>
-        </w:rPr>
-        <w:fldChar w:fldCharType="begin"/>
-      </w:r>
-      <w:r>
-        <w:rPr>
-          <w:rFonts w:hint="eastAsia"/>
-        </w:rPr>
-        <w:instrText xml:space="preserve"> SEQ Figure \* ARABIC </w:instrText>
-      </w:r>
-      <w:r>
-        <w:rPr>
-          <w:rFonts w:hint="eastAsia"/>
-        </w:rPr>
-        <w:fldChar w:fldCharType="separate"/>
-      </w:r>
-      <w:r>
-        <w:rPr>
-          <w:rFonts w:hint="eastAsia"/>
-          <w:noProof/>
-        </w:rPr>
-        <w:t>1</w:t>
-      </w:r>
-      <w:r>
-        <w:rPr>
-          <w:rFonts w:hint="eastAsia"/>
-        </w:rPr>
-        <w:fldChar w:fldCharType="end"/>
-      </w:r>
-      <w:r>
-        <w:t xml:space="preserve"> Location of MASS C++</w:t>
-      </w:r>
-    </w:p>
-    <w:p>
-      <w:r>
-        <w:t xml:space="preserve">The codebase is broken up into several folders.  The work_ folders are currently unused and present only for historical reasons.  Development occurs with git branches based on the source directory.   The </w:t>
+        <w:t xml:space="preserve"> and ubuntu folders contain </w:t>
       </w:r>
       <w:proofErr w:type="spellStart"/>
       <w:r>
+        <w:t>Makefiles</w:t>
+      </w:r>
+      <w:proofErr w:type="spellEnd"/>
+      <w:r>
+        <w:t xml:space="preserve"> specific to those systems.</w:t>
+      </w:r>
+      <w:r>
+        <w:t xml:space="preserve"> The </w:t>
+      </w:r>
+      <w:proofErr w:type="spellStart"/>
+      <w:r>
         <w:t>redhat</w:t>
       </w:r>
       <w:proofErr w:type="spellEnd"/>
       <w:r>
-        <w:t xml:space="preserve"> and ubuntu folders contain </w:t>
+        <w:t xml:space="preserve"> folder is also currently unused. </w:t>
+      </w:r>
+      <w:bookmarkStart w:id="0" w:name="_GoBack"/>
+      <w:bookmarkEnd w:id="0"/>
+    </w:p>
+    <w:p>
+      <w:pPr>
+        <w:pStyle w:val="Heading2"/>
+      </w:pPr>
+      <w:r>
+        <w:t>Getting a copy of the code for development</w:t>
+      </w:r>
+    </w:p>
+    <w:p>
+      <w:r>
+        <w:t xml:space="preserve">To get a local copy of MASS C++, git clone the repository </w:t>
+      </w:r>
+      <w:r>
+        <w:t xml:space="preserve">on your machine </w:t>
+      </w:r>
+      <w:r>
+        <w:t>as shown:</w:t>
+      </w:r>
+    </w:p>
+    <w:p>
+      <w:pPr>
+        <w:pStyle w:val="IntenseQuote"/>
+      </w:pPr>
+      <w:r>
+        <w:t>git clone https://bitbucket.org/mass_library_developers/mass_cpp_core.git</w:t>
+      </w:r>
+    </w:p>
+    <w:p>
+      <w:pPr>
+        <w:pStyle w:val="Heading1"/>
+      </w:pPr>
+      <w:r>
+        <w:t>Making Changes</w:t>
+      </w:r>
+    </w:p>
+    <w:p>
+      <w:pPr>
+        <w:pStyle w:val="Heading2"/>
+      </w:pPr>
+      <w:r>
+        <w:t>Making the change</w:t>
+      </w:r>
+    </w:p>
+    <w:p>
+      <w:r>
+        <w:t xml:space="preserve">If you are unfamiliar with Git, checkout the Git training files for more </w:t>
       </w:r>
       <w:proofErr w:type="spellStart"/>
       <w:r>
-        <w:t>Makefiles</w:t>
+        <w:t>indepth</w:t>
       </w:r>
       <w:proofErr w:type="spellEnd"/>
       <w:r>
-        <w:t xml:space="preserve"> specific to those systems.</w:t>
-      </w:r>
-      <w:r>
-        <w:t xml:space="preserve"> The </w:t>
+        <w:t xml:space="preserve"> discussion on how to use in in development.  The training files can be found in the ~/Training/</w:t>
       </w:r>
       <w:proofErr w:type="spellStart"/>
       <w:r>
-        <w:t>redhat</w:t>
+        <w:t>GitTraining</w:t>
       </w:r>
       <w:proofErr w:type="spellEnd"/>
       <w:r>
-        <w:t xml:space="preserve"> folder is also currently unused. </w:t>
+        <w:t xml:space="preserve"> folder.</w:t>
+      </w:r>
+    </w:p>
+    <w:p>
+      <w:r>
+        <w:t xml:space="preserve">MASS C++ is using the Git Flow model for updates.  To add a feature, branch </w:t>
+      </w:r>
+      <w:proofErr w:type="gramStart"/>
+      <w:r>
+        <w:t>off of</w:t>
+      </w:r>
+      <w:proofErr w:type="gramEnd"/>
+      <w:r>
+        <w:t xml:space="preserve"> the develop branch.  You can then push your branch to origin </w:t>
+      </w:r>
+      <w:r>
+        <w:t>and test it on the Hermes machines</w:t>
+      </w:r>
+      <w:r>
+        <w:t>.</w:t>
+      </w:r>
+    </w:p>
+    <w:p>
+      <w:r>
+        <w:t>Here is the basic workflow in the command line, which should be very close to any GUI Git application’s process.</w:t>
+      </w:r>
+    </w:p>
+    <w:p>
+      <w:pPr>
+        <w:pStyle w:val="IntenseQuote"/>
+      </w:pPr>
+      <w:r>
+        <w:t>git checkout –b &lt;MY_BRANCH_NAME&gt;</w:t>
+      </w:r>
+    </w:p>
+    <w:p>
+      <w:pPr>
+        <w:pStyle w:val="IntenseQuote"/>
+      </w:pPr>
+      <w:r>
+        <w:t>git add &lt;CHANGED_FILES&gt;</w:t>
+      </w:r>
+    </w:p>
+    <w:p>
+      <w:pPr>
+        <w:pStyle w:val="IntenseQuote"/>
+      </w:pPr>
+      <w:r>
+        <w:t>git commit</w:t>
+      </w:r>
+    </w:p>
+    <w:p>
+      <w:pPr>
+        <w:pStyle w:val="IntenseQuote"/>
+      </w:pPr>
+      <w:r>
+        <w:t>git push origin &lt;MY_BRANCH_NAME&gt;</w:t>
       </w:r>
     </w:p>
     <w:p>
@@ -207,119 +241,7 @@
         <w:pStyle w:val="Heading2"/>
       </w:pPr>
       <w:r>
-        <w:t>Getting a copy of the code for development</w:t>
-      </w:r>
-    </w:p>
-    <w:p>
-      <w:r>
-        <w:t xml:space="preserve">To get a local copy of MASS C++, git clone the repository </w:t>
-      </w:r>
-      <w:r>
-        <w:t xml:space="preserve">on your machine </w:t>
-      </w:r>
-      <w:r>
-        <w:t>as shown:</w:t>
-      </w:r>
-    </w:p>
-    <w:p>
-      <w:pPr>
-        <w:pStyle w:val="IntenseQuote"/>
-      </w:pPr>
-      <w:r>
-        <w:t>git clone https://bitbucket.org/mass_library_developers/mass_cpp_core.git</w:t>
-      </w:r>
-    </w:p>
-    <w:p>
-      <w:pPr>
-        <w:pStyle w:val="Heading1"/>
-      </w:pPr>
-      <w:r>
-        <w:t>Making Changes</w:t>
-      </w:r>
-    </w:p>
-    <w:p>
-      <w:pPr>
-        <w:pStyle w:val="Heading2"/>
-      </w:pPr>
-      <w:r>
-        <w:t>Making the change</w:t>
-      </w:r>
-    </w:p>
-    <w:p>
-      <w:r>
-        <w:t xml:space="preserve">If you are unfamiliar with Git, checkout the Git training files for more </w:t>
-      </w:r>
-      <w:proofErr w:type="spellStart"/>
-      <w:r>
-        <w:t>indepth</w:t>
-      </w:r>
-      <w:proofErr w:type="spellEnd"/>
-      <w:r>
-        <w:t xml:space="preserve"> discussion on how to use in in development.  The training files can be found in the ~/Training/</w:t>
-      </w:r>
-      <w:proofErr w:type="spellStart"/>
-      <w:r>
-        <w:t>GitTraining</w:t>
-      </w:r>
-      <w:proofErr w:type="spellEnd"/>
-      <w:r>
-        <w:t xml:space="preserve"> folder.</w:t>
-      </w:r>
-    </w:p>
-    <w:p>
-      <w:r>
-        <w:t xml:space="preserve">MASS C++ is using the Git Flow model for updates.  To add a feature, branch off of the develop branch.  You can then push your branch to origin </w:t>
-      </w:r>
-      <w:r>
-        <w:t>and test it on the Hermes machines</w:t>
-      </w:r>
-      <w:r>
-        <w:t>.</w:t>
-      </w:r>
-    </w:p>
-    <w:p>
-      <w:r>
         <w:lastRenderedPageBreak/>
-        <w:t>Here is the basic workflow in the command line, which should be very close to any GUI Git application’s process.</w:t>
-      </w:r>
-    </w:p>
-    <w:p>
-      <w:pPr>
-        <w:pStyle w:val="IntenseQuote"/>
-      </w:pPr>
-      <w:r>
-        <w:t>git checkout –b &lt;MY_BRANCH_NAME&gt;</w:t>
-      </w:r>
-    </w:p>
-    <w:p>
-      <w:pPr>
-        <w:pStyle w:val="IntenseQuote"/>
-      </w:pPr>
-      <w:r>
-        <w:t>git add &lt;CHANGED_FILES&gt;</w:t>
-      </w:r>
-    </w:p>
-    <w:p>
-      <w:pPr>
-        <w:pStyle w:val="IntenseQuote"/>
-      </w:pPr>
-      <w:r>
-        <w:t>git commit</w:t>
-      </w:r>
-    </w:p>
-    <w:p>
-      <w:pPr>
-        <w:pStyle w:val="IntenseQuote"/>
-      </w:pPr>
-      <w:r>
-        <w:t>git push origin &lt;MY_BRANCH_NAME&gt;</w:t>
-      </w:r>
-    </w:p>
-    <w:p>
-      <w:pPr>
-        <w:pStyle w:val="Heading2"/>
-      </w:pPr>
-      <w:r>
         <w:t>Building the change</w:t>
       </w:r>
     </w:p>
@@ -338,7 +260,15 @@
     </w:p>
     <w:p>
       <w:r>
-        <w:t>To build a particular branch, you will need to clone the repository into a folder so you can checkout the correct branch you need to build.</w:t>
+        <w:t xml:space="preserve">To build a </w:t>
+      </w:r>
+      <w:proofErr w:type="gramStart"/>
+      <w:r>
+        <w:t>particular branch</w:t>
+      </w:r>
+      <w:proofErr w:type="gramEnd"/>
+      <w:r>
+        <w:t>, you will need to clone the repository into a folder so you can checkout the correct branch you need to build.</w:t>
       </w:r>
     </w:p>
     <w:p>
@@ -370,7 +300,7 @@
         </w:rPr>
         <w:t xml:space="preserve"> </w:t>
       </w:r>
-      <w:hyperlink r:id="rId7" w:history="1">
+      <w:hyperlink r:id="rId6" w:history="1">
         <w:r>
           <w:rPr>
             <w:rStyle w:val="Hyperlink"/>
@@ -396,7 +326,14 @@
           <w:rPr>
             <w:rStyle w:val="Hyperlink"/>
           </w:rPr>
-          <w:t>&lt;#&gt;</w:t>
+          <w:t>&lt;#</w:t>
+        </w:r>
+        <w:proofErr w:type="gramStart"/>
+        <w:r>
+          <w:rPr>
+            <w:rStyle w:val="Hyperlink"/>
+          </w:rPr>
+          <w:t>&gt;</w:t>
         </w:r>
         <w:r>
           <w:rPr>
@@ -405,9 +342,8 @@
           </w:rPr>
           <w:t>.uwb.edu</w:t>
         </w:r>
+        <w:proofErr w:type="gramEnd"/>
       </w:hyperlink>
-      <w:bookmarkStart w:id="0" w:name="_GoBack"/>
-      <w:bookmarkEnd w:id="0"/>
     </w:p>
     <w:p>
       <w:pPr>
@@ -558,8 +494,13 @@
       <w:r>
         <w:t>libssh2-1.</w:t>
       </w:r>
-      <w:r>
-        <w:t xml:space="preserve">9.# folder </w:t>
+      <w:proofErr w:type="gramStart"/>
+      <w:r>
+        <w:t>9.#</w:t>
+      </w:r>
+      <w:proofErr w:type="gramEnd"/>
+      <w:r>
+        <w:t xml:space="preserve"> folder </w:t>
       </w:r>
       <w:r>
         <w:t xml:space="preserve">and </w:t>
@@ -572,8 +513,13 @@
       <w:pPr>
         <w:pStyle w:val="IntenseQuote"/>
       </w:pPr>
-      <w:r>
-        <w:t xml:space="preserve">./configure </w:t>
+      <w:proofErr w:type="gramStart"/>
+      <w:r>
+        <w:t>./</w:t>
+      </w:r>
+      <w:proofErr w:type="gramEnd"/>
+      <w:r>
+        <w:t xml:space="preserve">configure </w:t>
       </w:r>
       <w:r>
         <w:t>--</w:t>
@@ -614,7 +560,6 @@
         <w:pStyle w:val="IntenseQuote"/>
       </w:pPr>
       <w:r>
-        <w:lastRenderedPageBreak/>
         <w:t xml:space="preserve">make </w:t>
       </w:r>
       <w:proofErr w:type="spellStart"/>
@@ -679,6 +624,7 @@
         <w:pStyle w:val="IntenseQuote"/>
       </w:pPr>
       <w:r>
+        <w:lastRenderedPageBreak/>
         <w:t>./</w:t>
       </w:r>
       <w:r>

</xml_diff>